<commit_message>
i have a update for the documentatie
i workt on the documentatie
</commit_message>
<xml_diff>
--- a/doncumentatie/documentatie.docx
+++ b/doncumentatie/documentatie.docx
@@ -1108,7 +1108,9 @@
               <w:tab w:val="right" w:leader="dot" w:pos="9062"/>
             </w:tabs>
             <w:rPr>
+              <w:rFonts w:eastAsiaTheme="minorEastAsia"/>
               <w:noProof/>
+              <w:lang w:eastAsia="nl-NL"/>
             </w:rPr>
           </w:pPr>
           <w:r>
@@ -1120,7 +1122,7 @@
           <w:r>
             <w:fldChar w:fldCharType="separate"/>
           </w:r>
-          <w:hyperlink w:anchor="_Toc477456723" w:history="1">
+          <w:hyperlink w:anchor="_Toc477457438" w:history="1">
             <w:r>
               <w:rPr>
                 <w:rStyle w:val="Hyperlink"/>
@@ -1147,7 +1149,7 @@
                 <w:noProof/>
                 <w:webHidden/>
               </w:rPr>
-              <w:instrText xml:space="preserve"> PAGEREF _Toc477456723 \h </w:instrText>
+              <w:instrText xml:space="preserve"> PAGEREF _Toc477457438 \h </w:instrText>
             </w:r>
             <w:r>
               <w:rPr>
@@ -1186,10 +1188,12 @@
               <w:tab w:val="right" w:leader="dot" w:pos="9062"/>
             </w:tabs>
             <w:rPr>
+              <w:rFonts w:eastAsiaTheme="minorEastAsia"/>
               <w:noProof/>
+              <w:lang w:eastAsia="nl-NL"/>
             </w:rPr>
           </w:pPr>
-          <w:hyperlink w:anchor="_Toc477456724" w:history="1">
+          <w:hyperlink w:anchor="_Toc477457439" w:history="1">
             <w:r>
               <w:rPr>
                 <w:rStyle w:val="Hyperlink"/>
@@ -1200,7 +1204,9 @@
             </w:r>
             <w:r>
               <w:rPr>
-                <w:noProof/>
+                <w:rFonts w:eastAsiaTheme="minorEastAsia"/>
+                <w:noProof/>
+                <w:lang w:eastAsia="nl-NL"/>
               </w:rPr>
               <w:tab/>
             </w:r>
@@ -1230,7 +1236,7 @@
                 <w:noProof/>
                 <w:webHidden/>
               </w:rPr>
-              <w:instrText xml:space="preserve"> PAGEREF _Toc477456724 \h </w:instrText>
+              <w:instrText xml:space="preserve"> PAGEREF _Toc477457439 \h </w:instrText>
             </w:r>
             <w:r>
               <w:rPr>
@@ -1269,10 +1275,12 @@
               <w:tab w:val="right" w:leader="dot" w:pos="9062"/>
             </w:tabs>
             <w:rPr>
+              <w:rFonts w:eastAsiaTheme="minorEastAsia"/>
               <w:noProof/>
+              <w:lang w:eastAsia="nl-NL"/>
             </w:rPr>
           </w:pPr>
-          <w:hyperlink w:anchor="_Toc477456725" w:history="1">
+          <w:hyperlink w:anchor="_Toc477457440" w:history="1">
             <w:r>
               <w:rPr>
                 <w:rStyle w:val="Hyperlink"/>
@@ -1283,7 +1291,9 @@
             </w:r>
             <w:r>
               <w:rPr>
-                <w:noProof/>
+                <w:rFonts w:eastAsiaTheme="minorEastAsia"/>
+                <w:noProof/>
+                <w:lang w:eastAsia="nl-NL"/>
               </w:rPr>
               <w:tab/>
             </w:r>
@@ -1313,7 +1323,7 @@
                 <w:noProof/>
                 <w:webHidden/>
               </w:rPr>
-              <w:instrText xml:space="preserve"> PAGEREF _Toc477456725 \h </w:instrText>
+              <w:instrText xml:space="preserve"> PAGEREF _Toc477457440 \h </w:instrText>
             </w:r>
             <w:r>
               <w:rPr>
@@ -1352,10 +1362,12 @@
               <w:tab w:val="right" w:leader="dot" w:pos="9062"/>
             </w:tabs>
             <w:rPr>
+              <w:rFonts w:eastAsiaTheme="minorEastAsia"/>
               <w:noProof/>
+              <w:lang w:eastAsia="nl-NL"/>
             </w:rPr>
           </w:pPr>
-          <w:hyperlink w:anchor="_Toc477456726" w:history="1">
+          <w:hyperlink w:anchor="_Toc477457441" w:history="1">
             <w:r>
               <w:rPr>
                 <w:rStyle w:val="Hyperlink"/>
@@ -1366,7 +1378,9 @@
             </w:r>
             <w:r>
               <w:rPr>
-                <w:noProof/>
+                <w:rFonts w:eastAsiaTheme="minorEastAsia"/>
+                <w:noProof/>
+                <w:lang w:eastAsia="nl-NL"/>
               </w:rPr>
               <w:tab/>
             </w:r>
@@ -1396,7 +1410,7 @@
                 <w:noProof/>
                 <w:webHidden/>
               </w:rPr>
-              <w:instrText xml:space="preserve"> PAGEREF _Toc477456726 \h </w:instrText>
+              <w:instrText xml:space="preserve"> PAGEREF _Toc477457441 \h </w:instrText>
             </w:r>
             <w:r>
               <w:rPr>
@@ -1435,10 +1449,12 @@
               <w:tab w:val="right" w:leader="dot" w:pos="9062"/>
             </w:tabs>
             <w:rPr>
+              <w:rFonts w:eastAsiaTheme="minorEastAsia"/>
               <w:noProof/>
+              <w:lang w:eastAsia="nl-NL"/>
             </w:rPr>
           </w:pPr>
-          <w:hyperlink w:anchor="_Toc477456727" w:history="1">
+          <w:hyperlink w:anchor="_Toc477457442" w:history="1">
             <w:r>
               <w:rPr>
                 <w:rStyle w:val="Hyperlink"/>
@@ -1449,7 +1465,9 @@
             </w:r>
             <w:r>
               <w:rPr>
-                <w:noProof/>
+                <w:rFonts w:eastAsiaTheme="minorEastAsia"/>
+                <w:noProof/>
+                <w:lang w:eastAsia="nl-NL"/>
               </w:rPr>
               <w:tab/>
             </w:r>
@@ -1479,7 +1497,7 @@
                 <w:noProof/>
                 <w:webHidden/>
               </w:rPr>
-              <w:instrText xml:space="preserve"> PAGEREF _Toc477456727 \h </w:instrText>
+              <w:instrText xml:space="preserve"> PAGEREF _Toc477457442 \h </w:instrText>
             </w:r>
             <w:r>
               <w:rPr>
@@ -1518,10 +1536,12 @@
               <w:tab w:val="right" w:leader="dot" w:pos="9062"/>
             </w:tabs>
             <w:rPr>
+              <w:rFonts w:eastAsiaTheme="minorEastAsia"/>
               <w:noProof/>
+              <w:lang w:eastAsia="nl-NL"/>
             </w:rPr>
           </w:pPr>
-          <w:hyperlink w:anchor="_Toc477456728" w:history="1">
+          <w:hyperlink w:anchor="_Toc477457443" w:history="1">
             <w:r>
               <w:rPr>
                 <w:rStyle w:val="Hyperlink"/>
@@ -1532,7 +1552,9 @@
             </w:r>
             <w:r>
               <w:rPr>
-                <w:noProof/>
+                <w:rFonts w:eastAsiaTheme="minorEastAsia"/>
+                <w:noProof/>
+                <w:lang w:eastAsia="nl-NL"/>
               </w:rPr>
               <w:tab/>
             </w:r>
@@ -1562,7 +1584,7 @@
                 <w:noProof/>
                 <w:webHidden/>
               </w:rPr>
-              <w:instrText xml:space="preserve"> PAGEREF _Toc477456728 \h </w:instrText>
+              <w:instrText xml:space="preserve"> PAGEREF _Toc477457443 \h </w:instrText>
             </w:r>
             <w:r>
               <w:rPr>
@@ -1601,10 +1623,12 @@
               <w:tab w:val="right" w:leader="dot" w:pos="9062"/>
             </w:tabs>
             <w:rPr>
+              <w:rFonts w:eastAsiaTheme="minorEastAsia"/>
               <w:noProof/>
+              <w:lang w:eastAsia="nl-NL"/>
             </w:rPr>
           </w:pPr>
-          <w:hyperlink w:anchor="_Toc477456729" w:history="1">
+          <w:hyperlink w:anchor="_Toc477457444" w:history="1">
             <w:r>
               <w:rPr>
                 <w:rStyle w:val="Hyperlink"/>
@@ -1615,7 +1639,9 @@
             </w:r>
             <w:r>
               <w:rPr>
-                <w:noProof/>
+                <w:rFonts w:eastAsiaTheme="minorEastAsia"/>
+                <w:noProof/>
+                <w:lang w:eastAsia="nl-NL"/>
               </w:rPr>
               <w:tab/>
             </w:r>
@@ -1645,7 +1671,7 @@
                 <w:noProof/>
                 <w:webHidden/>
               </w:rPr>
-              <w:instrText xml:space="preserve"> PAGEREF _Toc477456729 \h </w:instrText>
+              <w:instrText xml:space="preserve"> PAGEREF _Toc477457444 \h </w:instrText>
             </w:r>
             <w:r>
               <w:rPr>
@@ -1684,10 +1710,12 @@
               <w:tab w:val="right" w:leader="dot" w:pos="9062"/>
             </w:tabs>
             <w:rPr>
+              <w:rFonts w:eastAsiaTheme="minorEastAsia"/>
               <w:noProof/>
+              <w:lang w:eastAsia="nl-NL"/>
             </w:rPr>
           </w:pPr>
-          <w:hyperlink w:anchor="_Toc477456730" w:history="1">
+          <w:hyperlink w:anchor="_Toc477457445" w:history="1">
             <w:r>
               <w:rPr>
                 <w:rStyle w:val="Hyperlink"/>
@@ -1698,7 +1726,9 @@
             </w:r>
             <w:r>
               <w:rPr>
-                <w:noProof/>
+                <w:rFonts w:eastAsiaTheme="minorEastAsia"/>
+                <w:noProof/>
+                <w:lang w:eastAsia="nl-NL"/>
               </w:rPr>
               <w:tab/>
             </w:r>
@@ -1728,7 +1758,7 @@
                 <w:noProof/>
                 <w:webHidden/>
               </w:rPr>
-              <w:instrText xml:space="preserve"> PAGEREF _Toc477456730 \h </w:instrText>
+              <w:instrText xml:space="preserve"> PAGEREF _Toc477457445 \h </w:instrText>
             </w:r>
             <w:r>
               <w:rPr>
@@ -1767,10 +1797,12 @@
               <w:tab w:val="right" w:leader="dot" w:pos="9062"/>
             </w:tabs>
             <w:rPr>
+              <w:rFonts w:eastAsiaTheme="minorEastAsia"/>
               <w:noProof/>
+              <w:lang w:eastAsia="nl-NL"/>
             </w:rPr>
           </w:pPr>
-          <w:hyperlink w:anchor="_Toc477456731" w:history="1">
+          <w:hyperlink w:anchor="_Toc477457446" w:history="1">
             <w:r>
               <w:rPr>
                 <w:rStyle w:val="Hyperlink"/>
@@ -1781,7 +1813,9 @@
             </w:r>
             <w:r>
               <w:rPr>
-                <w:noProof/>
+                <w:rFonts w:eastAsiaTheme="minorEastAsia"/>
+                <w:noProof/>
+                <w:lang w:eastAsia="nl-NL"/>
               </w:rPr>
               <w:tab/>
             </w:r>
@@ -1811,7 +1845,7 @@
                 <w:noProof/>
                 <w:webHidden/>
               </w:rPr>
-              <w:instrText xml:space="preserve"> PAGEREF _Toc477456731 \h </w:instrText>
+              <w:instrText xml:space="preserve"> PAGEREF _Toc477457446 \h </w:instrText>
             </w:r>
             <w:r>
               <w:rPr>
@@ -1850,10 +1884,12 @@
               <w:tab w:val="right" w:leader="dot" w:pos="9062"/>
             </w:tabs>
             <w:rPr>
+              <w:rFonts w:eastAsiaTheme="minorEastAsia"/>
               <w:noProof/>
+              <w:lang w:eastAsia="nl-NL"/>
             </w:rPr>
           </w:pPr>
-          <w:hyperlink w:anchor="_Toc477456732" w:history="1">
+          <w:hyperlink w:anchor="_Toc477457447" w:history="1">
             <w:r>
               <w:rPr>
                 <w:rStyle w:val="Hyperlink"/>
@@ -1864,7 +1900,9 @@
             </w:r>
             <w:r>
               <w:rPr>
-                <w:noProof/>
+                <w:rFonts w:eastAsiaTheme="minorEastAsia"/>
+                <w:noProof/>
+                <w:lang w:eastAsia="nl-NL"/>
               </w:rPr>
               <w:tab/>
             </w:r>
@@ -1894,7 +1932,7 @@
                 <w:noProof/>
                 <w:webHidden/>
               </w:rPr>
-              <w:instrText xml:space="preserve"> PAGEREF _Toc477456732 \h </w:instrText>
+              <w:instrText xml:space="preserve"> PAGEREF _Toc477457447 \h </w:instrText>
             </w:r>
             <w:r>
               <w:rPr>
@@ -1933,10 +1971,12 @@
               <w:tab w:val="right" w:leader="dot" w:pos="9062"/>
             </w:tabs>
             <w:rPr>
+              <w:rFonts w:eastAsiaTheme="minorEastAsia"/>
               <w:noProof/>
+              <w:lang w:eastAsia="nl-NL"/>
             </w:rPr>
           </w:pPr>
-          <w:hyperlink w:anchor="_Toc477456733" w:history="1">
+          <w:hyperlink w:anchor="_Toc477457448" w:history="1">
             <w:r>
               <w:rPr>
                 <w:rStyle w:val="Hyperlink"/>
@@ -1947,7 +1987,9 @@
             </w:r>
             <w:r>
               <w:rPr>
-                <w:noProof/>
+                <w:rFonts w:eastAsiaTheme="minorEastAsia"/>
+                <w:noProof/>
+                <w:lang w:eastAsia="nl-NL"/>
               </w:rPr>
               <w:tab/>
             </w:r>
@@ -1977,7 +2019,7 @@
                 <w:noProof/>
                 <w:webHidden/>
               </w:rPr>
-              <w:instrText xml:space="preserve"> PAGEREF _Toc477456733 \h </w:instrText>
+              <w:instrText xml:space="preserve"> PAGEREF _Toc477457448 \h </w:instrText>
             </w:r>
             <w:r>
               <w:rPr>
@@ -2016,10 +2058,12 @@
               <w:tab w:val="right" w:leader="dot" w:pos="9062"/>
             </w:tabs>
             <w:rPr>
+              <w:rFonts w:eastAsiaTheme="minorEastAsia"/>
               <w:noProof/>
+              <w:lang w:eastAsia="nl-NL"/>
             </w:rPr>
           </w:pPr>
-          <w:hyperlink w:anchor="_Toc477456734" w:history="1">
+          <w:hyperlink w:anchor="_Toc477457449" w:history="1">
             <w:r>
               <w:rPr>
                 <w:rStyle w:val="Hyperlink"/>
@@ -2030,7 +2074,9 @@
             </w:r>
             <w:r>
               <w:rPr>
-                <w:noProof/>
+                <w:rFonts w:eastAsiaTheme="minorEastAsia"/>
+                <w:noProof/>
+                <w:lang w:eastAsia="nl-NL"/>
               </w:rPr>
               <w:tab/>
             </w:r>
@@ -2060,7 +2106,7 @@
                 <w:noProof/>
                 <w:webHidden/>
               </w:rPr>
-              <w:instrText xml:space="preserve"> PAGEREF _Toc477456734 \h </w:instrText>
+              <w:instrText xml:space="preserve"> PAGEREF _Toc477457449 \h </w:instrText>
             </w:r>
             <w:r>
               <w:rPr>
@@ -2099,10 +2145,12 @@
               <w:tab w:val="right" w:leader="dot" w:pos="9062"/>
             </w:tabs>
             <w:rPr>
+              <w:rFonts w:eastAsiaTheme="minorEastAsia"/>
               <w:noProof/>
+              <w:lang w:eastAsia="nl-NL"/>
             </w:rPr>
           </w:pPr>
-          <w:hyperlink w:anchor="_Toc477456735" w:history="1">
+          <w:hyperlink w:anchor="_Toc477457450" w:history="1">
             <w:r>
               <w:rPr>
                 <w:rStyle w:val="Hyperlink"/>
@@ -2113,7 +2161,9 @@
             </w:r>
             <w:r>
               <w:rPr>
-                <w:noProof/>
+                <w:rFonts w:eastAsiaTheme="minorEastAsia"/>
+                <w:noProof/>
+                <w:lang w:eastAsia="nl-NL"/>
               </w:rPr>
               <w:tab/>
             </w:r>
@@ -2143,7 +2193,7 @@
                 <w:noProof/>
                 <w:webHidden/>
               </w:rPr>
-              <w:instrText xml:space="preserve"> PAGEREF _Toc477456735 \h </w:instrText>
+              <w:instrText xml:space="preserve"> PAGEREF _Toc477457450 \h </w:instrText>
             </w:r>
             <w:r>
               <w:rPr>
@@ -2182,10 +2232,12 @@
               <w:tab w:val="right" w:leader="dot" w:pos="9062"/>
             </w:tabs>
             <w:rPr>
+              <w:rFonts w:eastAsiaTheme="minorEastAsia"/>
               <w:noProof/>
+              <w:lang w:eastAsia="nl-NL"/>
             </w:rPr>
           </w:pPr>
-          <w:hyperlink w:anchor="_Toc477456736" w:history="1">
+          <w:hyperlink w:anchor="_Toc477457451" w:history="1">
             <w:r>
               <w:rPr>
                 <w:rStyle w:val="Hyperlink"/>
@@ -2196,7 +2248,9 @@
             </w:r>
             <w:r>
               <w:rPr>
-                <w:noProof/>
+                <w:rFonts w:eastAsiaTheme="minorEastAsia"/>
+                <w:noProof/>
+                <w:lang w:eastAsia="nl-NL"/>
               </w:rPr>
               <w:tab/>
             </w:r>
@@ -2205,7 +2259,7 @@
                 <w:rStyle w:val="Hyperlink"/>
                 <w:noProof/>
               </w:rPr>
-              <w:t>wapensoorten</w:t>
+              <w:t>Wapensoorten</w:t>
             </w:r>
             <w:r>
               <w:rPr>
@@ -2226,7 +2280,77 @@
                 <w:noProof/>
                 <w:webHidden/>
               </w:rPr>
-              <w:instrText xml:space="preserve"> PAGEREF _Toc477456736 \h </w:instrText>
+              <w:instrText xml:space="preserve"> PAGEREF _Toc477457451 \h </w:instrText>
+            </w:r>
+            <w:r>
+              <w:rPr>
+                <w:noProof/>
+                <w:webHidden/>
+              </w:rPr>
+            </w:r>
+            <w:r>
+              <w:rPr>
+                <w:noProof/>
+                <w:webHidden/>
+              </w:rPr>
+              <w:fldChar w:fldCharType="separate"/>
+            </w:r>
+            <w:r>
+              <w:rPr>
+                <w:noProof/>
+                <w:webHidden/>
+              </w:rPr>
+              <w:t>2</w:t>
+            </w:r>
+            <w:r>
+              <w:rPr>
+                <w:noProof/>
+                <w:webHidden/>
+              </w:rPr>
+              <w:fldChar w:fldCharType="end"/>
+            </w:r>
+          </w:hyperlink>
+        </w:p>
+        <w:p>
+          <w:pPr>
+            <w:pStyle w:val="Inhopg1"/>
+            <w:tabs>
+              <w:tab w:val="right" w:leader="dot" w:pos="9062"/>
+            </w:tabs>
+            <w:rPr>
+              <w:rFonts w:eastAsiaTheme="minorEastAsia"/>
+              <w:noProof/>
+              <w:lang w:eastAsia="nl-NL"/>
+            </w:rPr>
+          </w:pPr>
+          <w:hyperlink w:anchor="_Toc477457452" w:history="1">
+            <w:r>
+              <w:rPr>
+                <w:rStyle w:val="Hyperlink"/>
+                <w:noProof/>
+              </w:rPr>
+              <w:t>Gebruiken van welke programa’s</w:t>
+            </w:r>
+            <w:r>
+              <w:rPr>
+                <w:noProof/>
+                <w:webHidden/>
+              </w:rPr>
+              <w:tab/>
+            </w:r>
+            <w:r>
+              <w:rPr>
+                <w:noProof/>
+                <w:webHidden/>
+              </w:rPr>
+              <w:fldChar w:fldCharType="begin"/>
+            </w:r>
+            <w:r>
+              <w:rPr>
+                <w:noProof/>
+                <w:webHidden/>
+              </w:rPr>
+              <w:instrText xml:space="preserve"> PAGEREF _Toc477457452 \h </w:instrText>
             </w:r>
             <w:r>
               <w:rPr>
@@ -2278,7 +2402,7 @@
       <w:pPr>
         <w:pStyle w:val="Kop1"/>
       </w:pPr>
-      <w:bookmarkStart w:id="0" w:name="_Toc477456723"/>
+      <w:bookmarkStart w:id="0" w:name="_Toc477457438"/>
       <w:r>
         <w:lastRenderedPageBreak/>
         <w:t>Hoe ziet de game er uit.</w:t>
@@ -2293,11 +2417,54 @@
           <w:numId w:val="1"/>
         </w:numPr>
       </w:pPr>
-      <w:bookmarkStart w:id="1" w:name="_Toc477456724"/>
+      <w:bookmarkStart w:id="1" w:name="_Toc477457439"/>
       <w:r>
         <w:t>Openwereld</w:t>
       </w:r>
       <w:bookmarkEnd w:id="1"/>
+    </w:p>
+    <w:p>
+      <w:pPr>
+        <w:ind w:left="360"/>
+      </w:pPr>
+      <w:r>
+        <w:t xml:space="preserve">de wereld is word best groot je hebt in de wereld 2 </w:t>
+      </w:r>
+      <w:r>
+        <w:t xml:space="preserve">continente met 5 verschillende bevolkingen types. Alle 5 de bevolkingen hebben verschillende dellen land en normen en waarden. Je kunt in principe door alle wereld delen vrij lopen maar de bevolking zal er soms misschien iets van zeggen. Ook kun je met de boot naar een ander wereld deel varen en omdat de wereld echt rond is maakt het niet uit hoe je vaart. Er zal ook een heel klein eilandje zijn waar de </w:t>
+      </w:r>
+      <w:proofErr w:type="spellStart"/>
+      <w:r>
+        <w:t>devellepers</w:t>
+      </w:r>
+      <w:proofErr w:type="spellEnd"/>
+      <w:r>
+        <w:t xml:space="preserve"> de konings zijn. Met een </w:t>
+      </w:r>
+      <w:proofErr w:type="spellStart"/>
+      <w:r>
+        <w:t>hoob</w:t>
+      </w:r>
+      <w:proofErr w:type="spellEnd"/>
+      <w:r>
+        <w:t xml:space="preserve"> </w:t>
+      </w:r>
+      <w:proofErr w:type="spellStart"/>
+      <w:r>
+        <w:t>easter</w:t>
+      </w:r>
+      <w:proofErr w:type="spellEnd"/>
+      <w:r>
+        <w:t xml:space="preserve"> </w:t>
+      </w:r>
+      <w:proofErr w:type="spellStart"/>
+      <w:r>
+        <w:t>eggs</w:t>
+      </w:r>
+      <w:proofErr w:type="spellEnd"/>
+      <w:r>
+        <w:t xml:space="preserve">. </w:t>
+      </w:r>
     </w:p>
     <w:p>
       <w:pPr>
@@ -2307,11 +2474,96 @@
           <w:numId w:val="1"/>
         </w:numPr>
       </w:pPr>
-      <w:bookmarkStart w:id="2" w:name="_Toc477456725"/>
+      <w:bookmarkStart w:id="2" w:name="_Toc477457440"/>
       <w:r>
         <w:t>Kils</w:t>
       </w:r>
       <w:bookmarkEnd w:id="2"/>
+    </w:p>
+    <w:p>
+      <w:r>
+        <w:t xml:space="preserve">We hebben een </w:t>
+      </w:r>
+      <w:proofErr w:type="spellStart"/>
+      <w:r>
+        <w:t>hoob</w:t>
+      </w:r>
+      <w:proofErr w:type="spellEnd"/>
+      <w:r>
+        <w:t xml:space="preserve"> </w:t>
+      </w:r>
+      <w:proofErr w:type="spellStart"/>
+      <w:r>
+        <w:t>skils</w:t>
+      </w:r>
+      <w:proofErr w:type="spellEnd"/>
+      <w:r>
+        <w:t xml:space="preserve"> onder andere </w:t>
+      </w:r>
+      <w:proofErr w:type="spellStart"/>
+      <w:r>
+        <w:t>armor</w:t>
+      </w:r>
+      <w:proofErr w:type="spellEnd"/>
+      <w:r>
+        <w:t xml:space="preserve">, </w:t>
+      </w:r>
+      <w:proofErr w:type="spellStart"/>
+      <w:r>
+        <w:t>build</w:t>
+      </w:r>
+      <w:proofErr w:type="spellEnd"/>
+      <w:r>
+        <w:t xml:space="preserve">, </w:t>
+      </w:r>
+      <w:proofErr w:type="spellStart"/>
+      <w:r>
+        <w:t>hunt</w:t>
+      </w:r>
+      <w:proofErr w:type="spellEnd"/>
+      <w:r>
+        <w:t xml:space="preserve">, </w:t>
+      </w:r>
+      <w:proofErr w:type="spellStart"/>
+      <w:r>
+        <w:t>smitting</w:t>
+      </w:r>
+      <w:proofErr w:type="spellEnd"/>
+      <w:r>
+        <w:t xml:space="preserve">, </w:t>
+      </w:r>
+      <w:proofErr w:type="spellStart"/>
+      <w:r>
+        <w:t>stamina</w:t>
+      </w:r>
+      <w:proofErr w:type="spellEnd"/>
+      <w:r>
+        <w:t xml:space="preserve">, </w:t>
+      </w:r>
+      <w:proofErr w:type="spellStart"/>
+      <w:r>
+        <w:t>sword</w:t>
+      </w:r>
+      <w:proofErr w:type="spellEnd"/>
+      <w:r>
+        <w:t xml:space="preserve"> en </w:t>
+      </w:r>
+      <w:proofErr w:type="spellStart"/>
+      <w:r>
+        <w:t>woodcutting</w:t>
+      </w:r>
+      <w:proofErr w:type="spellEnd"/>
+      <w:r>
+        <w:t xml:space="preserve"> </w:t>
+      </w:r>
+      <w:proofErr w:type="spellStart"/>
+      <w:r>
+        <w:t>skils</w:t>
+      </w:r>
+      <w:proofErr w:type="spellEnd"/>
+      <w:r>
+        <w:t>.</w:t>
+      </w:r>
     </w:p>
     <w:p>
       <w:pPr>
@@ -2321,7 +2573,7 @@
           <w:numId w:val="1"/>
         </w:numPr>
       </w:pPr>
-      <w:bookmarkStart w:id="3" w:name="_Toc477456726"/>
+      <w:bookmarkStart w:id="3" w:name="_Toc477457441"/>
       <w:r>
         <w:t>Story</w:t>
       </w:r>
@@ -2335,7 +2587,7 @@
           <w:numId w:val="1"/>
         </w:numPr>
       </w:pPr>
-      <w:bookmarkStart w:id="4" w:name="_Toc477456727"/>
+      <w:bookmarkStart w:id="4" w:name="_Toc477457442"/>
       <w:proofErr w:type="spellStart"/>
       <w:r>
         <w:t>Dunqeons</w:t>
@@ -2351,7 +2603,7 @@
           <w:numId w:val="1"/>
         </w:numPr>
       </w:pPr>
-      <w:bookmarkStart w:id="5" w:name="_Toc477456728"/>
+      <w:bookmarkStart w:id="5" w:name="_Toc477457443"/>
       <w:r>
         <w:t>Oorlogen</w:t>
       </w:r>
@@ -2365,7 +2617,7 @@
           <w:numId w:val="1"/>
         </w:numPr>
       </w:pPr>
-      <w:bookmarkStart w:id="6" w:name="_Toc477456729"/>
+      <w:bookmarkStart w:id="6" w:name="_Toc477457444"/>
       <w:r>
         <w:t>Wilde dieren</w:t>
       </w:r>
@@ -2379,7 +2631,7 @@
           <w:numId w:val="1"/>
         </w:numPr>
       </w:pPr>
-      <w:bookmarkStart w:id="7" w:name="_Toc477456730"/>
+      <w:bookmarkStart w:id="7" w:name="_Toc477457445"/>
       <w:r>
         <w:t xml:space="preserve">Butterfly </w:t>
       </w:r>
@@ -2398,12 +2650,84 @@
           <w:numId w:val="1"/>
         </w:numPr>
       </w:pPr>
-      <w:bookmarkStart w:id="8" w:name="_Toc477456731"/>
+      <w:bookmarkStart w:id="8" w:name="_Toc477457446"/>
       <w:proofErr w:type="spellStart"/>
       <w:r>
         <w:t>Mode’s</w:t>
       </w:r>
       <w:bookmarkEnd w:id="8"/>
+      <w:proofErr w:type="spellEnd"/>
+    </w:p>
+    <w:p>
+      <w:r>
+        <w:t xml:space="preserve">Wij zijn van plan 2 game modes te maken die </w:t>
+      </w:r>
+      <w:proofErr w:type="spellStart"/>
+      <w:r>
+        <w:t>bijde</w:t>
+      </w:r>
+      <w:proofErr w:type="spellEnd"/>
+      <w:r>
+        <w:t xml:space="preserve"> van het begin af kies baar zijn. De eerste game mode in </w:t>
+      </w:r>
+      <w:proofErr w:type="spellStart"/>
+      <w:r>
+        <w:t>normal</w:t>
+      </w:r>
+      <w:proofErr w:type="spellEnd"/>
+      <w:r>
+        <w:t xml:space="preserve">. in </w:t>
+      </w:r>
+      <w:proofErr w:type="spellStart"/>
+      <w:r>
+        <w:t>normal</w:t>
+      </w:r>
+      <w:proofErr w:type="spellEnd"/>
+      <w:r>
+        <w:t xml:space="preserve"> kun je zo vaak dood gaan als je wil. De tweede mode is hardcore in deze mode staat dood gaan gelijk aan de </w:t>
+      </w:r>
+      <w:proofErr w:type="spellStart"/>
+      <w:r>
+        <w:t>saves</w:t>
+      </w:r>
+      <w:proofErr w:type="spellEnd"/>
+      <w:r>
+        <w:t xml:space="preserve"> van deze game weggooien.  </w:t>
+      </w:r>
+    </w:p>
+    <w:p>
+      <w:pPr>
+        <w:pStyle w:val="Kop2"/>
+        <w:numPr>
+          <w:ilvl w:val="0"/>
+          <w:numId w:val="1"/>
+        </w:numPr>
+      </w:pPr>
+      <w:bookmarkStart w:id="9" w:name="_Toc477457447"/>
+      <w:r>
+        <w:t>Booten</w:t>
+      </w:r>
+      <w:bookmarkStart w:id="10" w:name="_GoBack"/>
+      <w:bookmarkEnd w:id="9"/>
+      <w:bookmarkEnd w:id="10"/>
+    </w:p>
+    <w:p>
+      <w:pPr>
+        <w:pStyle w:val="Kop2"/>
+        <w:numPr>
+          <w:ilvl w:val="0"/>
+          <w:numId w:val="1"/>
+        </w:numPr>
+      </w:pPr>
+      <w:bookmarkStart w:id="11" w:name="_Toc477457448"/>
+      <w:r>
+        <w:t xml:space="preserve">Cheat </w:t>
+      </w:r>
+      <w:proofErr w:type="spellStart"/>
+      <w:r>
+        <w:t>mode’s</w:t>
+      </w:r>
+      <w:bookmarkEnd w:id="11"/>
       <w:proofErr w:type="spellEnd"/>
     </w:p>
     <w:p>
@@ -2414,56 +2738,9 @@
           <w:numId w:val="1"/>
         </w:numPr>
       </w:pPr>
-      <w:bookmarkStart w:id="9" w:name="_Toc477456732"/>
-      <w:r>
-        <w:t>Booten</w:t>
-      </w:r>
-      <w:bookmarkEnd w:id="9"/>
-    </w:p>
-    <w:p>
-      <w:pPr>
-        <w:pStyle w:val="Kop2"/>
-        <w:numPr>
-          <w:ilvl w:val="0"/>
-          <w:numId w:val="1"/>
-        </w:numPr>
-      </w:pPr>
-      <w:bookmarkStart w:id="10" w:name="_Toc477456733"/>
-      <w:r>
-        <w:t xml:space="preserve">Cheat </w:t>
-      </w:r>
-      <w:proofErr w:type="spellStart"/>
-      <w:r>
-        <w:t>mode’s</w:t>
-      </w:r>
-      <w:bookmarkEnd w:id="10"/>
-      <w:proofErr w:type="spellEnd"/>
-    </w:p>
-    <w:p>
-      <w:pPr>
-        <w:pStyle w:val="Kop2"/>
-        <w:numPr>
-          <w:ilvl w:val="0"/>
-          <w:numId w:val="1"/>
-        </w:numPr>
-      </w:pPr>
-      <w:bookmarkStart w:id="11" w:name="_Toc477456734"/>
+      <w:bookmarkStart w:id="12" w:name="_Toc477457449"/>
       <w:r>
         <w:t>Landen</w:t>
-      </w:r>
-      <w:bookmarkEnd w:id="11"/>
-    </w:p>
-    <w:p>
-      <w:pPr>
-        <w:pStyle w:val="Kop2"/>
-        <w:numPr>
-          <w:ilvl w:val="0"/>
-          <w:numId w:val="1"/>
-        </w:numPr>
-      </w:pPr>
-      <w:bookmarkStart w:id="12" w:name="_Toc477456735"/>
-      <w:r>
-        <w:t>Soorten bevolkingen</w:t>
       </w:r>
       <w:bookmarkEnd w:id="12"/>
     </w:p>
@@ -2475,19 +2752,34 @@
           <w:numId w:val="1"/>
         </w:numPr>
       </w:pPr>
-      <w:bookmarkStart w:id="13" w:name="_Toc477456736"/>
+      <w:bookmarkStart w:id="13" w:name="_Toc477457450"/>
+      <w:r>
+        <w:t>Soorten bevolkingen</w:t>
+      </w:r>
+      <w:bookmarkEnd w:id="13"/>
+    </w:p>
+    <w:p>
+      <w:pPr>
+        <w:pStyle w:val="Kop2"/>
+        <w:numPr>
+          <w:ilvl w:val="0"/>
+          <w:numId w:val="1"/>
+        </w:numPr>
+      </w:pPr>
+      <w:bookmarkStart w:id="14" w:name="_Toc477457451"/>
       <w:r>
         <w:t>W</w:t>
       </w:r>
       <w:r>
         <w:t>apensoorten</w:t>
       </w:r>
-      <w:bookmarkEnd w:id="13"/>
+      <w:bookmarkEnd w:id="14"/>
     </w:p>
     <w:p>
       <w:pPr>
         <w:pStyle w:val="Kop1"/>
       </w:pPr>
+      <w:bookmarkStart w:id="15" w:name="_Toc477457452"/>
       <w:r>
         <w:t xml:space="preserve">Gebruiken van welke </w:t>
       </w:r>
@@ -2495,6 +2787,7 @@
       <w:r>
         <w:t>programa’s</w:t>
       </w:r>
+      <w:bookmarkEnd w:id="15"/>
       <w:proofErr w:type="spellEnd"/>
     </w:p>
     <w:p>
@@ -2535,8 +2828,6 @@
       <w:pPr>
         <w:pStyle w:val="Lijstalinea"/>
       </w:pPr>
-      <w:bookmarkStart w:id="14" w:name="_GoBack"/>
-      <w:bookmarkEnd w:id="14"/>
     </w:p>
     <w:sectPr>
       <w:pgSz w:w="11906" w:h="16838"/>
@@ -3572,7 +3863,7 @@
 </file>
 
 <file path=customXml/itemProps2.xml><?xml version="1.0" encoding="utf-8"?>
-<ds:datastoreItem xmlns:ds="http://schemas.openxmlformats.org/officeDocument/2006/customXml" ds:itemID="{048EC2D7-7066-457A-AE23-661AA54EF878}">
+<ds:datastoreItem xmlns:ds="http://schemas.openxmlformats.org/officeDocument/2006/customXml" ds:itemID="{D022C9DE-1651-4F01-8F8D-7B46F8A1606B}">
   <ds:schemaRefs>
     <ds:schemaRef ds:uri="http://schemas.openxmlformats.org/officeDocument/2006/bibliography"/>
   </ds:schemaRefs>

</xml_diff>